<commit_message>
Adding export to docx command in Gui
</commit_message>
<xml_diff>
--- a/safe/punch/Resources/templates/default.docx
+++ b/safe/punch/Resources/templates/default.docx
@@ -3,6 +3,9 @@
 <w:document xmlns:wpc="http://schemas.microsoft.com/office/word/2010/wordprocessingCanvas" xmlns:cx="http://schemas.microsoft.com/office/drawing/2014/chartex" xmlns:mc="http://schemas.openxmlformats.org/markup-compatibility/2006" xmlns:o="urn:schemas-microsoft-com:office:office" xmlns:r="http://schemas.openxmlformats.org/officeDocument/2006/relationships" xmlns:m="http://schemas.openxmlformats.org/officeDocument/2006/math" xmlns:v="urn:schemas-microsoft-com:vml" xmlns:wp14="http://schemas.microsoft.com/office/word/2010/wordprocessingDrawing" xmlns:wp="http://schemas.openxmlformats.org/drawingml/2006/wordprocessingDrawing" xmlns:w10="urn:schemas-microsoft-com:office:word" xmlns:w="http://schemas.openxmlformats.org/wordprocessingml/2006/main" xmlns:w14="http://schemas.microsoft.com/office/word/2010/wordml" xmlns:w15="http://schemas.microsoft.com/office/word/2012/wordml" xmlns:w16se="http://schemas.microsoft.com/office/word/2015/wordml/symex" xmlns:wpg="http://schemas.microsoft.com/office/word/2010/wordprocessingGroup" xmlns:wpi="http://schemas.microsoft.com/office/word/2010/wordprocessingInk" xmlns:wne="http://schemas.microsoft.com/office/word/2006/wordml" xmlns:wps="http://schemas.microsoft.com/office/word/2010/wordprocessingShape" mc:Ignorable="w14 w15 w16se wp14">
   <w:body>
     <w:p>
+      <w:pPr>
+        <w:bidi w:val="0"/>
+      </w:pPr>
       <w:bookmarkStart w:id="0" w:name="_GoBack"/>
       <w:bookmarkEnd w:id="0"/>
     </w:p>
@@ -14,6 +17,56 @@
     </w:sectPr>
   </w:body>
 </w:document>
+</file>
+
+<file path=word/endnotes.xml><?xml version="1.0" encoding="utf-8"?>
+<w:endnotes xmlns:wpc="http://schemas.microsoft.com/office/word/2010/wordprocessingCanvas" xmlns:cx="http://schemas.microsoft.com/office/drawing/2014/chartex" xmlns:mc="http://schemas.openxmlformats.org/markup-compatibility/2006" xmlns:o="urn:schemas-microsoft-com:office:office" xmlns:r="http://schemas.openxmlformats.org/officeDocument/2006/relationships" xmlns:m="http://schemas.openxmlformats.org/officeDocument/2006/math" xmlns:v="urn:schemas-microsoft-com:vml" xmlns:wp14="http://schemas.microsoft.com/office/word/2010/wordprocessingDrawing" xmlns:wp="http://schemas.openxmlformats.org/drawingml/2006/wordprocessingDrawing" xmlns:w10="urn:schemas-microsoft-com:office:word" xmlns:w="http://schemas.openxmlformats.org/wordprocessingml/2006/main" xmlns:w14="http://schemas.microsoft.com/office/word/2010/wordml" xmlns:w15="http://schemas.microsoft.com/office/word/2012/wordml" xmlns:w16se="http://schemas.microsoft.com/office/word/2015/wordml/symex" xmlns:wpg="http://schemas.microsoft.com/office/word/2010/wordprocessingGroup" xmlns:wpi="http://schemas.microsoft.com/office/word/2010/wordprocessingInk" xmlns:wne="http://schemas.microsoft.com/office/word/2006/wordml" xmlns:wps="http://schemas.microsoft.com/office/word/2010/wordprocessingShape" mc:Ignorable="w14 w15 w16se wp14">
+  <w:endnote w:type="separator" w:id="-1">
+    <w:p>
+      <w:pPr>
+        <w:spacing w:after="0" w:line="240" w:lineRule="auto"/>
+      </w:pPr>
+      <w:r>
+        <w:separator/>
+      </w:r>
+    </w:p>
+  </w:endnote>
+  <w:endnote w:type="continuationSeparator" w:id="0">
+    <w:p>
+      <w:pPr>
+        <w:spacing w:after="0" w:line="240" w:lineRule="auto"/>
+      </w:pPr>
+      <w:r>
+        <w:continuationSeparator/>
+      </w:r>
+    </w:p>
+  </w:endnote>
+</w:endnotes>
+</file>
+
+<file path=word/footnotes.xml><?xml version="1.0" encoding="utf-8"?>
+<w:footnotes xmlns:wpc="http://schemas.microsoft.com/office/word/2010/wordprocessingCanvas" xmlns:cx="http://schemas.microsoft.com/office/drawing/2014/chartex" xmlns:mc="http://schemas.openxmlformats.org/markup-compatibility/2006" xmlns:o="urn:schemas-microsoft-com:office:office" xmlns:r="http://schemas.openxmlformats.org/officeDocument/2006/relationships" xmlns:m="http://schemas.openxmlformats.org/officeDocument/2006/math" xmlns:v="urn:schemas-microsoft-com:vml" xmlns:wp14="http://schemas.microsoft.com/office/word/2010/wordprocessingDrawing" xmlns:wp="http://schemas.openxmlformats.org/drawingml/2006/wordprocessingDrawing" xmlns:w10="urn:schemas-microsoft-com:office:word" xmlns:w="http://schemas.openxmlformats.org/wordprocessingml/2006/main" xmlns:w14="http://schemas.microsoft.com/office/word/2010/wordml" xmlns:w15="http://schemas.microsoft.com/office/word/2012/wordml" xmlns:w16se="http://schemas.microsoft.com/office/word/2015/wordml/symex" xmlns:wpg="http://schemas.microsoft.com/office/word/2010/wordprocessingGroup" xmlns:wpi="http://schemas.microsoft.com/office/word/2010/wordprocessingInk" xmlns:wne="http://schemas.microsoft.com/office/word/2006/wordml" xmlns:wps="http://schemas.microsoft.com/office/word/2010/wordprocessingShape" mc:Ignorable="w14 w15 w16se wp14">
+  <w:footnote w:type="separator" w:id="-1">
+    <w:p>
+      <w:pPr>
+        <w:spacing w:after="0" w:line="240" w:lineRule="auto"/>
+      </w:pPr>
+      <w:r>
+        <w:separator/>
+      </w:r>
+    </w:p>
+  </w:footnote>
+  <w:footnote w:type="continuationSeparator" w:id="0">
+    <w:p>
+      <w:pPr>
+        <w:spacing w:after="0" w:line="240" w:lineRule="auto"/>
+      </w:pPr>
+      <w:r>
+        <w:continuationSeparator/>
+      </w:r>
+    </w:p>
+  </w:footnote>
+</w:footnotes>
 </file>
 
 <file path=word/numbering.xml><?xml version="1.0" encoding="utf-8"?>
@@ -11691,14 +11744,14 @@
     <w:name w:val="connection"/>
     <w:basedOn w:val="TableNormal"/>
     <w:uiPriority w:val="99"/>
-    <w:rsid w:val="008667A3"/>
+    <w:rsid w:val="00350B72"/>
     <w:pPr>
       <w:spacing w:after="0" w:line="240" w:lineRule="auto"/>
       <w:jc w:val="center"/>
     </w:pPr>
     <w:rPr>
       <w:rFonts w:ascii="Arial" w:hAnsi="Arial"/>
-      <w:sz w:val="16"/>
+      <w:sz w:val="24"/>
     </w:rPr>
     <w:tblPr>
       <w:tblBorders>
@@ -11858,7 +11911,7 @@
     <w:name w:val="Plain Table 1"/>
     <w:basedOn w:val="TableNormal"/>
     <w:uiPriority w:val="99"/>
-    <w:rsid w:val="008339CE"/>
+    <w:rsid w:val="0023237D"/>
     <w:pPr>
       <w:spacing w:after="0" w:line="240" w:lineRule="auto"/>
     </w:pPr>
@@ -11874,69 +11927,6 @@
         <w:insideV w:val="single" w:sz="4" w:space="0" w:color="BFBFBF" w:themeColor="background1" w:themeShade="BF"/>
       </w:tblBorders>
     </w:tblPr>
-    <w:tblStylePr w:type="firstRow">
-      <w:rPr>
-        <w:b/>
-        <w:bCs/>
-      </w:rPr>
-    </w:tblStylePr>
-    <w:tblStylePr w:type="lastRow">
-      <w:rPr>
-        <w:b/>
-        <w:bCs/>
-      </w:rPr>
-      <w:tblPr/>
-      <w:tcPr>
-        <w:tcBorders>
-          <w:top w:val="double" w:sz="4" w:space="0" w:color="BFBFBF" w:themeColor="background1" w:themeShade="BF"/>
-        </w:tcBorders>
-      </w:tcPr>
-    </w:tblStylePr>
-    <w:tblStylePr w:type="firstCol">
-      <w:rPr>
-        <w:b/>
-        <w:bCs/>
-      </w:rPr>
-    </w:tblStylePr>
-    <w:tblStylePr w:type="lastCol">
-      <w:rPr>
-        <w:b/>
-        <w:bCs/>
-      </w:rPr>
-    </w:tblStylePr>
-    <w:tblStylePr w:type="band1Vert">
-      <w:tblPr/>
-      <w:tcPr>
-        <w:shd w:val="clear" w:color="auto" w:fill="F2F2F2" w:themeFill="background1" w:themeFillShade="F2"/>
-      </w:tcPr>
-    </w:tblStylePr>
-    <w:tblStylePr w:type="band1Horz">
-      <w:tblPr/>
-      <w:tcPr>
-        <w:shd w:val="clear" w:color="auto" w:fill="F2F2F2" w:themeFill="background1" w:themeFillShade="F2"/>
-      </w:tcPr>
-    </w:tblStylePr>
-  </w:style>
-  <w:style w:type="table" w:customStyle="1" w:styleId="DATAFRAME">
-    <w:name w:val="DATAFRAME"/>
-    <w:basedOn w:val="PlainTable1"/>
-    <w:uiPriority w:val="99"/>
-    <w:rsid w:val="00162CA3"/>
-    <w:pPr>
-      <w:jc w:val="center"/>
-    </w:pPr>
-    <w:rPr>
-      <w:rFonts w:ascii="Arial" w:hAnsi="Arial"/>
-    </w:rPr>
-    <w:tblPr>
-      <w:jc w:val="center"/>
-    </w:tblPr>
-    <w:trPr>
-      <w:jc w:val="center"/>
-    </w:trPr>
-    <w:tcPr>
-      <w:vAlign w:val="center"/>
-    </w:tcPr>
     <w:tblStylePr w:type="firstRow">
       <w:rPr>
         <w:b/>
@@ -12308,7 +12298,7 @@
 </file>
 
 <file path=customXml/itemProps1.xml><?xml version="1.0" encoding="utf-8"?>
-<ds:datastoreItem xmlns:ds="http://schemas.openxmlformats.org/officeDocument/2006/customXml" ds:itemID="{3CDA5F82-08B1-4E3E-B2CB-A8E9F182AA24}">
+<ds:datastoreItem xmlns:ds="http://schemas.openxmlformats.org/officeDocument/2006/customXml" ds:itemID="{7B930258-89A7-4815-861C-7F46DDFF81CB}">
   <ds:schemaRefs>
     <ds:schemaRef ds:uri="http://schemas.openxmlformats.org/officeDocument/2006/bibliography"/>
   </ds:schemaRefs>

</xml_diff>